<commit_message>
add in model standard errors
</commit_message>
<xml_diff>
--- a/Foraging-results.docx
+++ b/Foraging-results.docx
@@ -43,7 +43,7 @@
         <w:pStyle w:val="FirstParagraph"/>
       </w:pPr>
       <w:r>
-        <w:t xml:space="preserve">The most parsimonious model for explaining foraging efforts of control hares was the model that included soluble biomass and temperature as fixed effects (Table 1, model D2). We found that hares foraged 26.4 (± 5.4) minutes more per day for every 10 kg increase in available soluble willow biomass per hectare (t = 4.7; Figure 3A). For every 10 degree C increase in temperature, hares foraged 46.8 (± 3.6) minutes more per day (t = 12.37). The second most parsimonious model also included mortality rate in addition to soluble biomass and temperature (Table 1, model T1), but it did not have any effect on foraging (t = 0.94).</w:t>
+        <w:t xml:space="preserve">The most parsimonious model for explaining foraging efforts of control hares was that which included soluble biomass and temperature as fixed effects (Table 1, model D2). We found that hares foraged 26.4 ± 5.4 minutes more per day for every 10 kg increase in available soluble willow biomass per hectare (t = 4.7; Figure 3A). For every 10 degree C increase in temperature, hares foraged 46.8 ± 3.6 minutes more per day (t = 12.37). The second most parsimonious model also included mortality rate in addition to soluble biomass and temperature (Table 1, model T1), but mortality rate did not have an effect on foraging (t = 0.94).</w:t>
       </w:r>
     </w:p>
     <w:p>
@@ -51,7 +51,7 @@
         <w:pStyle w:val="BodyText"/>
       </w:pPr>
       <w:r>
-        <w:t xml:space="preserve">After incorporating food treatment into the top performing model (D2), results partially changed. Mainly, we found no effect of available biomass on foraging effort cross both controls and food supplemented individuals (t = -0.63; Figure 4A). However, in line with the top control model, we found that foraging effort increased 49.2 (± 5.4) minutes per day for every 10 kg increase in available biomass (t = 9.41; Figure 4B). Overall, food supplemented individuals foraged 15 (± 34.8) minutes less than controls, but this effect was not significant (t = -0.43).</w:t>
+        <w:t xml:space="preserve">After incorporating food treatment into the top performing model (D2), results partially changed. Mainly, we found no effect of available biomass on foraging effort cross both controls and food supplemented individuals (t = -0.63; Figure 4A). However, in line with the top control model, we found that foraging effort increased 49.2 ± 5.4 minutes per day for every 10 kg increase in available biomass (t = 9.41; Figure 4B). Overall, food supplemented individuals foraged 15 ± 34.8 minutes less than controls, but this effect was not significant (t = -0.43).</w:t>
       </w:r>
     </w:p>
     <w:sectPr/>

</xml_diff>

<commit_message>
edits and figure names
</commit_message>
<xml_diff>
--- a/Foraging-results.docx
+++ b/Foraging-results.docx
@@ -43,7 +43,7 @@
         <w:pStyle w:val="FirstParagraph"/>
       </w:pPr>
       <w:r>
-        <w:t xml:space="preserve">The most parsimonious model for explaining foraging efforts of control hares was that which included soluble biomass and temperature as fixed effects (Table 1, model D2). We found that hares foraged 26.4 ± 5.4 minutes more per day for every 10 kg increase in available soluble willow biomass per hectare (t = 4.7; Figure 3A). For every 10 degree C increase in temperature, hares foraged 46.8 ± 3.6 minutes more per day (t = 12.37). The second most parsimonious model also included mortality rate in addition to soluble biomass and temperature (Table 1, model T1), but mortality rate did not have an effect on foraging (t = 0.94).</w:t>
+        <w:t xml:space="preserve">The most parsimonious model for explaining foraging efforts of control hares was that which included soluble biomass and temperature as fixed effects (Table 2, model D2). We found that hares foraged 26.4 ± 5.4 minutes more per day for every 10 kg increase in available soluble willow biomass per hectare (t = 4.7; Figure 4A). For every 10 degree C increase in temperature, hares foraged 46.8 ± 3.6 minutes more per day (t = 12.37; Figure 4B). The second most parsimonious model also included mortality rate in addition to soluble biomass and temperature (Table 2, model T1), but mortality rate did not have an effect on foraging (t = 0.94).</w:t>
       </w:r>
     </w:p>
     <w:p>
@@ -51,7 +51,7 @@
         <w:pStyle w:val="BodyText"/>
       </w:pPr>
       <w:r>
-        <w:t xml:space="preserve">After incorporating food treatment into the top performing model (D2), results partially changed. Mainly, we found no effect of available biomass on foraging effort cross both controls and food supplemented individuals (t = -0.63; Figure 4A). However, in line with the top control model, we found that foraging effort increased 49.2 ± 5.4 minutes per day for every 10 kg increase in available biomass (t = 9.41; Figure 4B). Overall, food supplemented individuals foraged 15 ± 34.8 minutes less than controls, but this effect was not significant (t = -0.43).</w:t>
+        <w:t xml:space="preserve">After incorporating food treatment into the top performing model (D2), results partially changed. Mainly, we found no effect of available biomass on foraging effort cross both controls and food supplemented individuals (t = -0.63; Figure 4C). However, in line with the top control model, we found that foraging effort increased 49.2 ± 5.4 minutes per day for every 10 kg increase in available biomass (t = 9.41; Figure 4D). Overall, food supplemented individuals foraged 15 ± 34.8 minutes less than controls, but this effect was not significant (t = -0.43).</w:t>
       </w:r>
     </w:p>
     <w:sectPr/>

</xml_diff>

<commit_message>
add in some stats to foraging results
</commit_message>
<xml_diff>
--- a/Foraging-results.docx
+++ b/Foraging-results.docx
@@ -43,7 +43,7 @@
         <w:pStyle w:val="FirstParagraph"/>
       </w:pPr>
       <w:r>
-        <w:t xml:space="preserve">Averaged by week, snowshoe hare foraging rate was very flexible (9.4 ± 1.7), ranging from a minimum of 2 to 14.9 hours per day (Figure 2A). Food supplementation reduced foraging effort by 0.9 hours (p = 0; Figure 2A). As day length increased over winter from January to March, hares decreased their foraging rate by 9.1 ± 1.2 minutes per hour decrease in night length (p = 0).</w:t>
+        <w:t xml:space="preserve">Averaged by week, snowshoe hare foraging rate was very flexible (9.4 ± 1.7), ranging from a minimum of 2 to 14.9 hours per day (Figure 2A). Food supplementation reduced foraging effort by 0.9 hours (p = 0, t = -9.43, df = 1339; Figure 2A). As day length increased from January to March, hares decreased their foraging rate by 9.1 ± 1.2 minutes per hour decrease in night length (p = 0, t = 7.77, df = 1495).</w:t>
       </w:r>
     </w:p>
     <w:p>
@@ -51,7 +51,7 @@
         <w:pStyle w:val="BodyText"/>
       </w:pPr>
       <w:r>
-        <w:t xml:space="preserve">The most parsimonious model for explaining foraging efforts of control hares (delta AIC &lt; 2) was that which included twig biomass and temperature as fixed effects (Table 1, model D2). This model found that hares foraged 28.8 ± 5.4 minutes more per day for every 10 kg per hectare increase in available twig biomass (t = 5.2). This meant that as twig biomass increased from 5 (minimum observed) to 40 kg/ha (maximum observed), hares foraging effort increased from 8.4 to 10.1 hr/day (Figure 3A). Additionally, the same model showed that for every 10 degree C increase in ambient temperature, hares foraged 48 ± 3.6 minutes more per day (t = 12.81). Meaning that as weekly temperatures increased from the coldest of -40 to the warmest of 5, hare foraging rate increased from 7.6 to 11.2 hours per day (Figure 3B).</w:t>
+        <w:t xml:space="preserve">The most parsimonious model for explaining foraging effort by control hares (delta AIC &lt; 2) was that which included twig biomass and temperature as fixed effects (Table 1, model D2). This model found that hares foraged 28.8 ± 5.4 minutes more per day for every 10 kg per hectare increase in available twig biomass (t = 5.2). This meant that as twig biomass increased from 5 to 40 kg/ha, hares foraging effort increased from 8.4 to 10.1 hr/day (Figure 3A). Additionally, the same model showed that for every 10 degree C increase in ambient temperature, hares foraged 48 ± 3.6 minutes more per day (t = 12.81). Meaning that as weekly temperatures increased from the coldest of -40 to the warmest of 5, hare foraging rate increased from 7.6 to 11.2 hours per day (Figure 3B).</w:t>
       </w:r>
     </w:p>
     <w:p>

</xml_diff>

<commit_message>
add in stats, fix model names
</commit_message>
<xml_diff>
--- a/Foraging-results.docx
+++ b/Foraging-results.docx
@@ -43,7 +43,7 @@
         <w:pStyle w:val="FirstParagraph"/>
       </w:pPr>
       <w:r>
-        <w:t xml:space="preserve">Averaged by week, individual snowshoe hare foraging rates varied greatly, ranging from 2 to 14.9 hours per day (9.5 ± 1.7). Food supplementation reduced foraging effort by 0.9 hours (p = 0, t = -9.43, df = 1339; Figure 2A). As daylight hours became longer from January to March, hares decreased their foraging rate by 9.1 ± 1.2 minutes per hour decrease in night length (p = 0, t = 7.77, df = 1495).</w:t>
+        <w:t xml:space="preserve">Averaged by week, individual snowshoe hare foraging rates varied greatly, ranging from 2 to 14.9 hours per day (9.5 ± 1.7). Food supplementation reduced foraging effort by 0.9 hours (p = 0, t = -9.43, df = 1339, R2 = 0.062; Figure 2A). As daylight hours became longer from January to March, hares decreased their foraging rate by 9.1 ± 1.2 minutes per hour decrease in night length (p = 0, t = 7.77, df = 1495, R2 = 0.039).</w:t>
       </w:r>
     </w:p>
     <w:p>
@@ -59,7 +59,7 @@
         <w:pStyle w:val="BodyText"/>
       </w:pPr>
       <w:r>
-        <w:t xml:space="preserve">After testing this model (D2) on the food treatment data set, we found no effect of available twig biomass overall (t = 1.61), but there was a interaction between food treatment and twig biomass on foraging rates (t = -2.27, β = -0.03 ± 0.01, CI = ). When twigs were least available (16 kg/ha), foraging rates were similar between control and food supplemented individuals, but when twigs were most available (36 kg/ha), controls foraged hours more than food supplemented individuals (Figure 3C). Similar to the control model, this model showed foraging effort increased with warmer temperatures (β = 57 ± 4.2, t = 14.6, CI = ). There was also a significant interaction between food treatment and temperature (β = -0.03 ± 0.01, t = -3.34); control and food supplemented hares foraged for similar lengths of time at the coldest temperatures, but during the warmest weeks, as both groups foraged more, control hares foraged hours more per day than food supplemented hares (Figure 3D).</w:t>
+        <w:t xml:space="preserve">After testing this model (D2) on the food treatment data set, we found no effect of available twig biomass overall (t = 1.61), but there was a interaction between food treatment and twig biomass on foraging rates (β = -0.03 ± 0.01, t = -2.27, CI = ). When twigs were least available (16 kg/ha), foraging rates were similar between control and food supplemented individuals, but when twigs were most available (36 kg/ha), controls foraged hours more than food supplemented individuals (Figure 3C). Similar to the control model, this model showed foraging effort increased with warmer temperatures (β = 57 ± 4.2, t = 14.6, CI = ). There was also a significant interaction between food treatment and temperature (β = -0.03 ± 0.01, t = -3.34); control and food supplemented hares foraged for similar lengths of time at the coldest temperatures, but during the warmest weeks, as both groups foraged more, control hares foraged 1.4 hours more per day than food supplemented hares (Figure 3D).</w:t>
       </w:r>
     </w:p>
     <w:sectPr/>

</xml_diff>